<commit_message>
WIP: able to insert docx into docx. Bug: style disappears
</commit_message>
<xml_diff>
--- a/RoboClerk/DocTemplates/DOCX/OutstandingAnomaliesRecord.docx
+++ b/RoboClerk/DocTemplates/DOCX/OutstandingAnomaliesRecord.docx
@@ -49,11 +49,9 @@
           </w:placeholder>
         </w:sdtPr>
         <w:sdtContent>
-          <w:proofErr w:type="spellStart"/>
           <w:r>
             <w:t>RoboClerk</w:t>
           </w:r>
-          <w:proofErr w:type="spellEnd"/>
         </w:sdtContent>
       </w:sdt>
       <w:r>
@@ -492,23 +490,23 @@
       <w:pPr>
         <w:pStyle w:val="Heading1"/>
       </w:pPr>
-      <w:bookmarkStart w:id="0" w:name="X1ea7cbd003469405f98a7976943980a7b23bcee"/>
-      <w:bookmarkStart w:id="1" w:name="_Toc207524338"/>
+      <w:bookmarkStart w:id="0" w:name="_Toc207524338"/>
+      <w:bookmarkStart w:id="1" w:name="X1ea7cbd003469405f98a7976943980a7b23bcee"/>
       <w:r>
         <w:t>Introduction</w:t>
       </w:r>
-      <w:bookmarkEnd w:id="1"/>
+      <w:bookmarkEnd w:id="0"/>
     </w:p>
     <w:p>
       <w:pPr>
         <w:pStyle w:val="Heading2"/>
       </w:pPr>
-      <w:bookmarkStart w:id="2" w:name="Xb8b95d4b88fe185e018349e569b4efa2e7ef3dd"/>
-      <w:bookmarkStart w:id="3" w:name="_Toc207524339"/>
+      <w:bookmarkStart w:id="2" w:name="_Toc207524339"/>
+      <w:bookmarkStart w:id="3" w:name="Xb8b95d4b88fe185e018349e569b4efa2e7ef3dd"/>
       <w:r>
         <w:t>Purpose</w:t>
       </w:r>
-      <w:bookmarkEnd w:id="3"/>
+      <w:bookmarkEnd w:id="2"/>
     </w:p>
     <w:p>
       <w:pPr>
@@ -579,13 +577,13 @@
       <w:pPr>
         <w:pStyle w:val="Heading2"/>
       </w:pPr>
-      <w:bookmarkStart w:id="4" w:name="Xdb9bbd8e24f5236f725ef18850f25b8504f8f01"/>
-      <w:bookmarkStart w:id="5" w:name="_Toc207524340"/>
-      <w:bookmarkEnd w:id="2"/>
+      <w:bookmarkStart w:id="4" w:name="_Toc207524340"/>
+      <w:bookmarkStart w:id="5" w:name="Xdb9bbd8e24f5236f725ef18850f25b8504f8f01"/>
+      <w:bookmarkEnd w:id="3"/>
       <w:r>
         <w:t>Document Conventions</w:t>
       </w:r>
-      <w:bookmarkEnd w:id="5"/>
+      <w:bookmarkEnd w:id="4"/>
     </w:p>
     <w:p>
       <w:pPr>
@@ -712,13 +710,13 @@
       <w:pPr>
         <w:pStyle w:val="Heading2"/>
       </w:pPr>
-      <w:bookmarkStart w:id="6" w:name="Xc4a1ede03be40f12a45db53a22503ecdd576f28"/>
-      <w:bookmarkStart w:id="7" w:name="_Toc207524341"/>
-      <w:bookmarkEnd w:id="4"/>
+      <w:bookmarkStart w:id="6" w:name="_Toc207524341"/>
+      <w:bookmarkStart w:id="7" w:name="Xc4a1ede03be40f12a45db53a22503ecdd576f28"/>
+      <w:bookmarkEnd w:id="5"/>
       <w:r>
         <w:t>Intended Audience</w:t>
       </w:r>
-      <w:bookmarkEnd w:id="7"/>
+      <w:bookmarkEnd w:id="6"/>
     </w:p>
     <w:p>
       <w:pPr>
@@ -780,15 +778,15 @@
         <w:pStyle w:val="Heading1"/>
         <w:pageBreakBefore/>
       </w:pPr>
-      <w:bookmarkStart w:id="8" w:name="X71b40da55b7e64de691f96fe489d0fbf68bc3a1"/>
-      <w:bookmarkStart w:id="9" w:name="_Toc207524342"/>
-      <w:bookmarkEnd w:id="0"/>
-      <w:bookmarkEnd w:id="6"/>
+      <w:bookmarkStart w:id="8" w:name="_Toc207524342"/>
+      <w:bookmarkStart w:id="9" w:name="X71b40da55b7e64de691f96fe489d0fbf68bc3a1"/>
+      <w:bookmarkEnd w:id="1"/>
+      <w:bookmarkEnd w:id="7"/>
       <w:r>
         <w:lastRenderedPageBreak/>
         <w:t>Outstanding Anomalies</w:t>
       </w:r>
-      <w:bookmarkEnd w:id="9"/>
+      <w:bookmarkEnd w:id="8"/>
     </w:p>
     <w:p>
       <w:pPr>
@@ -798,7 +796,7 @@
         <w:t>Below is a list of bug work items that are listed as open at release time.</w:t>
       </w:r>
     </w:p>
-    <w:bookmarkEnd w:id="8" w:displacedByCustomXml="next"/>
+    <w:bookmarkEnd w:id="9" w:displacedByCustomXml="next"/>
     <w:sdt>
       <w:sdtPr>
         <w:alias w:val="List of Bugs"/>
@@ -818,6 +816,35 @@
             </w:rPr>
             <w:t>Click or tap here to enter text.</w:t>
           </w:r>
+        </w:p>
+      </w:sdtContent>
+    </w:sdt>
+    <w:p/>
+    <w:p>
+      <w:r>
+        <w:br w:type="page"/>
+      </w:r>
+    </w:p>
+    <w:sdt>
+      <w:sdtPr>
+        <w:alias w:val="Insert TestInsertSection"/>
+        <w:tag w:val="FILE:TemplateSection(fileName=TestInsertSection.docx)"/>
+        <w:id w:val="-1559154498"/>
+        <w:lock w:val="contentLocked"/>
+        <w:placeholder>
+          <w:docPart w:val="DefaultPlaceholder_-1854013440"/>
+        </w:placeholder>
+      </w:sdtPr>
+      <w:sdtContent>
+        <w:p>
+          <w:r>
+            <w:t xml:space="preserve">Here we will insert </w:t>
+          </w:r>
+          <w:proofErr w:type="spellStart"/>
+          <w:r>
+            <w:t>TestInsertSection</w:t>
+          </w:r>
+          <w:proofErr w:type="spellEnd"/>
         </w:p>
       </w:sdtContent>
     </w:sdt>
@@ -2683,8 +2710,11 @@
   </w:compat>
   <w:rsids>
     <w:rsidRoot w:val="00D02420"/>
+    <w:rsid w:val="003E64CE"/>
     <w:rsid w:val="005070C2"/>
+    <w:rsid w:val="006B7818"/>
     <w:rsid w:val="009B5081"/>
+    <w:rsid w:val="00B871D4"/>
     <w:rsid w:val="00D02420"/>
   </w:rsids>
   <m:mathPr>

</xml_diff>